<commit_message>
Last code smell review
</commit_message>
<xml_diff>
--- a/Project/Phase 1/Sprint 1/Pedro/Code_Smells_Pedro_detailed_reviewlog.docx
+++ b/Project/Phase 1/Sprint 1/Pedro/Code_Smells_Pedro_detailed_reviewlog.docx
@@ -9,8 +9,21 @@
       <w:r>
         <w:t xml:space="preserve">1. </w:t>
       </w:r>
-      <w:r>
-        <w:t>Excessive comments, parece-me bem identificado e tudo correto.</w:t>
+      <w:proofErr w:type="spellStart"/>
+      <w:r>
+        <w:t>Excessive</w:t>
+      </w:r>
+      <w:proofErr w:type="spellEnd"/>
+      <w:r>
+        <w:t xml:space="preserve"> </w:t>
+      </w:r>
+      <w:proofErr w:type="spellStart"/>
+      <w:r>
+        <w:t>comments</w:t>
+      </w:r>
+      <w:proofErr w:type="spellEnd"/>
+      <w:r>
+        <w:t>, parece-me bem identificado e tudo correto.</w:t>
       </w:r>
     </w:p>
     <w:p>
@@ -19,14 +32,24 @@
           <w:lang w:val="ru-RU"/>
         </w:rPr>
       </w:pPr>
-      <w:r>
-        <w:rPr>
-          <w:lang w:val="en-US"/>
-        </w:rPr>
-        <w:t xml:space="preserve">Yuliia Bila 54605 – 1. </w:t>
-      </w:r>
-      <w:r>
-        <w:t>Long method, acho</w:t>
+      <w:proofErr w:type="spellStart"/>
+      <w:r>
+        <w:t>Yuliia</w:t>
+      </w:r>
+      <w:proofErr w:type="spellEnd"/>
+      <w:r>
+        <w:t xml:space="preserve"> Bila 54605 – 1. </w:t>
+      </w:r>
+      <w:r>
+        <w:t xml:space="preserve">Long </w:t>
+      </w:r>
+      <w:proofErr w:type="spellStart"/>
+      <w:r>
+        <w:t>method</w:t>
+      </w:r>
+      <w:proofErr w:type="spellEnd"/>
+      <w:r>
+        <w:t>, acho</w:t>
       </w:r>
       <w:r>
         <w:t xml:space="preserve"> que</w:t>
@@ -41,7 +64,15 @@
         <w:t xml:space="preserve"> esta c</w:t>
       </w:r>
       <w:r>
-        <w:t xml:space="preserve">orreto. Metodo indicado </w:t>
+        <w:t xml:space="preserve">orreto. </w:t>
+      </w:r>
+      <w:proofErr w:type="spellStart"/>
+      <w:r>
+        <w:t>Metodo</w:t>
+      </w:r>
+      <w:proofErr w:type="spellEnd"/>
+      <w:r>
+        <w:t xml:space="preserve"> indicado </w:t>
       </w:r>
       <w:r>
         <w:t xml:space="preserve">tem </w:t>
@@ -50,7 +81,15 @@
         <w:t>número excessivo de</w:t>
       </w:r>
       <w:r>
-        <w:t xml:space="preserve"> if_else construções. </w:t>
+        <w:t xml:space="preserve"> </w:t>
+      </w:r>
+      <w:proofErr w:type="spellStart"/>
+      <w:r>
+        <w:t>if_else</w:t>
+      </w:r>
+      <w:proofErr w:type="spellEnd"/>
+      <w:r>
+        <w:t xml:space="preserve"> construções. </w:t>
       </w:r>
       <w:r>
         <w:t>A legibilidade do código é muito difícil</w:t>
@@ -60,6 +99,60 @@
           <w:lang w:val="ru-RU"/>
         </w:rPr>
         <w:t>.</w:t>
+      </w:r>
+    </w:p>
+    <w:p>
+      <w:r>
+        <w:rPr>
+          <w:lang w:val="en-US"/>
+        </w:rPr>
+        <w:t xml:space="preserve">Diogo Ye 56726 – 3. </w:t>
+      </w:r>
+      <w:r>
+        <w:t xml:space="preserve">Long </w:t>
+      </w:r>
+      <w:proofErr w:type="spellStart"/>
+      <w:r>
+        <w:t>Method</w:t>
+      </w:r>
+      <w:proofErr w:type="spellEnd"/>
+      <w:r>
+        <w:t xml:space="preserve"> (Long </w:t>
+      </w:r>
+      <w:proofErr w:type="spellStart"/>
+      <w:r>
+        <w:t>parameters</w:t>
+      </w:r>
+      <w:proofErr w:type="spellEnd"/>
+      <w:r>
+        <w:t xml:space="preserve"> </w:t>
+      </w:r>
+      <w:proofErr w:type="spellStart"/>
+      <w:r>
+        <w:t>list</w:t>
+      </w:r>
+      <w:proofErr w:type="spellEnd"/>
+      <w:r>
+        <w:t>) -  O “</w:t>
+      </w:r>
+      <w:proofErr w:type="spellStart"/>
+      <w:r>
+        <w:t>code</w:t>
+      </w:r>
+      <w:proofErr w:type="spellEnd"/>
+      <w:r>
+        <w:t xml:space="preserve"> </w:t>
+      </w:r>
+      <w:proofErr w:type="spellStart"/>
+      <w:r>
+        <w:t>smell</w:t>
+      </w:r>
+      <w:proofErr w:type="spellEnd"/>
+      <w:r>
+        <w:t>” está bem identificado pois tem</w:t>
+      </w:r>
+      <w:r>
+        <w:t xml:space="preserve"> vários parâmetros podendo criar alguma confusão ao passar os parâmetros .</w:t>
       </w:r>
     </w:p>
     <w:sectPr>

</xml_diff>